<commit_message>
update refrences in report
</commit_message>
<xml_diff>
--- a/Implementing DevOps for E-commerce Resilience.docx
+++ b/Implementing DevOps for E-commerce Resilience.docx
@@ -57,24 +57,9 @@
           <w:bdr w:val="none" w:sz="0" w:space="0" w:color="auto" w:frame="1"/>
           <w:lang w:val="en-US"/>
         </w:rPr>
-        <w:t xml:space="preserve">Case Study Report: </w:t>
-      </w:r>
-      <w:bookmarkStart w:id="0" w:name="_GoBack"/>
-      <w:r>
-        <w:rPr>
-          <w:rFonts w:ascii="Times New Roman" w:eastAsia="Times New Roman" w:hAnsi="Times New Roman" w:cs="Times New Roman"/>
-          <w:b/>
-          <w:bCs/>
-          <w:color w:val="1B1C1D"/>
-          <w:sz w:val="36"/>
-          <w:szCs w:val="36"/>
-          <w:bdr w:val="none" w:sz="0" w:space="0" w:color="auto" w:frame="1"/>
-          <w:lang w:val="en-US"/>
-        </w:rPr>
-        <w:t>Implementing DevOps for E-commerce Resilience</w:t>
+        <w:t>Case Study Report: Implementing DevOps for E-commerce Resilience</w:t>
       </w:r>
     </w:p>
-    <w:bookmarkEnd w:id="0"/>
     <w:p>
       <w:pPr>
         <w:spacing w:before="100" w:beforeAutospacing="1" w:after="0" w:line="240" w:lineRule="auto"/>
@@ -767,7 +752,7 @@
           <w:lang w:val="en-US"/>
         </w:rPr>
         <w:pict>
-          <v:rect id="_x0000_i1039" style="width:0;height:1.5pt" o:hralign="center" o:hrstd="t" o:hrnoshade="t" o:hr="t" fillcolor="#1b1c1d" stroked="f"/>
+          <v:rect id="_x0000_i1025" style="width:0;height:1.5pt" o:hralign="center" o:hrstd="t" o:hrnoshade="t" o:hr="t" fillcolor="#1b1c1d" stroked="f"/>
         </w:pict>
       </w:r>
     </w:p>
@@ -8231,50 +8216,519 @@
     </w:p>
     <w:p>
       <w:pPr>
-        <w:spacing w:before="100" w:beforeAutospacing="1" w:after="0" w:line="240" w:lineRule="auto"/>
-        <w:rPr>
-          <w:rFonts w:ascii="Times New Roman" w:eastAsia="Times New Roman" w:hAnsi="Times New Roman" w:cs="Times New Roman"/>
-          <w:color w:val="1B1C1D"/>
-          <w:sz w:val="24"/>
-          <w:szCs w:val="24"/>
-          <w:lang w:val="en-US"/>
-        </w:rPr>
-      </w:pPr>
-      <w:r>
-        <w:rPr>
-          <w:rFonts w:ascii="Times New Roman" w:eastAsia="Times New Roman" w:hAnsi="Times New Roman" w:cs="Times New Roman"/>
-          <w:color w:val="1B1C1D"/>
-          <w:sz w:val="24"/>
-          <w:szCs w:val="24"/>
-          <w:lang w:val="en-US"/>
-        </w:rPr>
-        <w:t>[</w:t>
-      </w:r>
-      <w:r>
-        <w:rPr>
-          <w:rFonts w:ascii="Times New Roman" w:eastAsia="Times New Roman" w:hAnsi="Times New Roman" w:cs="Times New Roman"/>
-          <w:b/>
-          <w:bCs/>
-          <w:color w:val="1B1C1D"/>
-          <w:sz w:val="24"/>
-          <w:szCs w:val="24"/>
-          <w:bdr w:val="none" w:sz="0" w:space="0" w:color="auto" w:frame="1"/>
-          <w:lang w:val="en-US"/>
-        </w:rPr>
-        <w:t>INSERT YOUR REFERENCES HERE</w:t>
-      </w:r>
-      <w:r>
-        <w:rPr>
-          <w:rFonts w:ascii="Times New Roman" w:eastAsia="Times New Roman" w:hAnsi="Times New Roman" w:cs="Times New Roman"/>
-          <w:color w:val="1B1C1D"/>
-          <w:sz w:val="24"/>
-          <w:szCs w:val="24"/>
-          <w:lang w:val="en-US"/>
-        </w:rPr>
-        <w:t xml:space="preserve"> using University of Suffolk Harvard Style. You must include citations for all external tools and academic concepts mentioned (e.g., DevOps Handbook, Docker, Render, GitHub Actions, CALMS framework, etc.).]</w:t>
+        <w:spacing w:before="100" w:beforeAutospacing="1" w:after="100" w:afterAutospacing="1" w:line="240" w:lineRule="auto"/>
+        <w:rPr>
+          <w:rFonts w:ascii="Times New Roman" w:eastAsia="Times New Roman" w:hAnsi="Times New Roman" w:cs="Times New Roman"/>
+          <w:sz w:val="24"/>
+          <w:szCs w:val="24"/>
+          <w:lang w:val="en-US"/>
+        </w:rPr>
+      </w:pPr>
+      <w:proofErr w:type="spellStart"/>
+      <w:r>
+        <w:rPr>
+          <w:rFonts w:ascii="Times New Roman" w:eastAsia="Times New Roman" w:hAnsi="Times New Roman" w:cs="Times New Roman"/>
+          <w:sz w:val="24"/>
+          <w:szCs w:val="24"/>
+          <w:lang w:val="en-US"/>
+        </w:rPr>
+        <w:t>Atlassian</w:t>
+      </w:r>
+      <w:proofErr w:type="spellEnd"/>
+      <w:r>
+        <w:rPr>
+          <w:rFonts w:ascii="Times New Roman" w:eastAsia="Times New Roman" w:hAnsi="Times New Roman" w:cs="Times New Roman"/>
+          <w:sz w:val="24"/>
+          <w:szCs w:val="24"/>
+          <w:lang w:val="en-US"/>
+        </w:rPr>
+        <w:t xml:space="preserve"> (2024) </w:t>
+      </w:r>
+      <w:r>
+        <w:rPr>
+          <w:rFonts w:ascii="Times New Roman" w:eastAsia="Times New Roman" w:hAnsi="Times New Roman" w:cs="Times New Roman"/>
+          <w:i/>
+          <w:iCs/>
+          <w:sz w:val="24"/>
+          <w:szCs w:val="24"/>
+          <w:lang w:val="en-US"/>
+        </w:rPr>
+        <w:t>CALMS Framework</w:t>
+      </w:r>
+      <w:r>
+        <w:rPr>
+          <w:rFonts w:ascii="Times New Roman" w:eastAsia="Times New Roman" w:hAnsi="Times New Roman" w:cs="Times New Roman"/>
+          <w:sz w:val="24"/>
+          <w:szCs w:val="24"/>
+          <w:lang w:val="en-US"/>
+        </w:rPr>
+        <w:t xml:space="preserve"> [Online]. Available at: </w:t>
+      </w:r>
+      <w:hyperlink r:id="rId5" w:tgtFrame="_blank" w:history="1">
+        <w:r>
+          <w:rPr>
+            <w:rFonts w:ascii="Times New Roman" w:eastAsia="Times New Roman" w:hAnsi="Times New Roman" w:cs="Times New Roman"/>
+            <w:color w:val="0000FF"/>
+            <w:sz w:val="24"/>
+            <w:szCs w:val="24"/>
+            <w:u w:val="single"/>
+            <w:lang w:val="en-US"/>
+          </w:rPr>
+          <w:t>https://www.atlassian.com/devops/frameworks/calms-framework</w:t>
+        </w:r>
+      </w:hyperlink>
+      <w:r>
+        <w:rPr>
+          <w:rFonts w:ascii="Times New Roman" w:eastAsia="Times New Roman" w:hAnsi="Times New Roman" w:cs="Times New Roman"/>
+          <w:sz w:val="24"/>
+          <w:szCs w:val="24"/>
+          <w:lang w:val="en-US"/>
+        </w:rPr>
+        <w:t xml:space="preserve"> (Accessed: 13 November 2025).</w:t>
       </w:r>
     </w:p>
-    <w:p/>
+    <w:p>
+      <w:pPr>
+        <w:spacing w:before="100" w:beforeAutospacing="1" w:after="100" w:afterAutospacing="1" w:line="240" w:lineRule="auto"/>
+        <w:rPr>
+          <w:rFonts w:ascii="Times New Roman" w:eastAsia="Times New Roman" w:hAnsi="Times New Roman" w:cs="Times New Roman"/>
+          <w:sz w:val="24"/>
+          <w:szCs w:val="24"/>
+          <w:lang w:val="en-US"/>
+        </w:rPr>
+      </w:pPr>
+      <w:r>
+        <w:rPr>
+          <w:rFonts w:ascii="Times New Roman" w:eastAsia="Times New Roman" w:hAnsi="Times New Roman" w:cs="Times New Roman"/>
+          <w:sz w:val="24"/>
+          <w:szCs w:val="24"/>
+          <w:lang w:val="en-US"/>
+        </w:rPr>
+        <w:t xml:space="preserve">Django Software Foundation (2019) </w:t>
+      </w:r>
+      <w:r>
+        <w:rPr>
+          <w:rFonts w:ascii="Times New Roman" w:eastAsia="Times New Roman" w:hAnsi="Times New Roman" w:cs="Times New Roman"/>
+          <w:i/>
+          <w:iCs/>
+          <w:sz w:val="24"/>
+          <w:szCs w:val="24"/>
+          <w:lang w:val="en-US"/>
+        </w:rPr>
+        <w:t>Django</w:t>
+      </w:r>
+      <w:r>
+        <w:rPr>
+          <w:rFonts w:ascii="Times New Roman" w:eastAsia="Times New Roman" w:hAnsi="Times New Roman" w:cs="Times New Roman"/>
+          <w:sz w:val="24"/>
+          <w:szCs w:val="24"/>
+          <w:lang w:val="en-US"/>
+        </w:rPr>
+        <w:t xml:space="preserve"> [Online]. Available at: </w:t>
+      </w:r>
+      <w:hyperlink r:id="rId6" w:tgtFrame="_blank" w:history="1">
+        <w:r>
+          <w:rPr>
+            <w:rFonts w:ascii="Times New Roman" w:eastAsia="Times New Roman" w:hAnsi="Times New Roman" w:cs="Times New Roman"/>
+            <w:color w:val="0000FF"/>
+            <w:sz w:val="24"/>
+            <w:szCs w:val="24"/>
+            <w:u w:val="single"/>
+            <w:lang w:val="en-US"/>
+          </w:rPr>
+          <w:t>https://djangoproject.com</w:t>
+        </w:r>
+      </w:hyperlink>
+      <w:r>
+        <w:rPr>
+          <w:rFonts w:ascii="Times New Roman" w:eastAsia="Times New Roman" w:hAnsi="Times New Roman" w:cs="Times New Roman"/>
+          <w:sz w:val="24"/>
+          <w:szCs w:val="24"/>
+          <w:lang w:val="en-US"/>
+        </w:rPr>
+        <w:t xml:space="preserve"> (Accessed: 13 November 2025).</w:t>
+      </w:r>
+    </w:p>
+    <w:p>
+      <w:pPr>
+        <w:spacing w:before="100" w:beforeAutospacing="1" w:after="100" w:afterAutospacing="1" w:line="240" w:lineRule="auto"/>
+        <w:rPr>
+          <w:rFonts w:ascii="Times New Roman" w:eastAsia="Times New Roman" w:hAnsi="Times New Roman" w:cs="Times New Roman"/>
+          <w:sz w:val="24"/>
+          <w:szCs w:val="24"/>
+          <w:lang w:val="en-US"/>
+        </w:rPr>
+      </w:pPr>
+      <w:r>
+        <w:rPr>
+          <w:rFonts w:ascii="Times New Roman" w:eastAsia="Times New Roman" w:hAnsi="Times New Roman" w:cs="Times New Roman"/>
+          <w:sz w:val="24"/>
+          <w:szCs w:val="24"/>
+          <w:lang w:val="en-US"/>
+        </w:rPr>
+        <w:t xml:space="preserve">Docker (2025) </w:t>
+      </w:r>
+      <w:r>
+        <w:rPr>
+          <w:rFonts w:ascii="Times New Roman" w:eastAsia="Times New Roman" w:hAnsi="Times New Roman" w:cs="Times New Roman"/>
+          <w:i/>
+          <w:iCs/>
+          <w:sz w:val="24"/>
+          <w:szCs w:val="24"/>
+          <w:lang w:val="en-US"/>
+        </w:rPr>
+        <w:t>Docker Docs</w:t>
+      </w:r>
+      <w:r>
+        <w:rPr>
+          <w:rFonts w:ascii="Times New Roman" w:eastAsia="Times New Roman" w:hAnsi="Times New Roman" w:cs="Times New Roman"/>
+          <w:sz w:val="24"/>
+          <w:szCs w:val="24"/>
+          <w:lang w:val="en-US"/>
+        </w:rPr>
+        <w:t xml:space="preserve"> [Online]. Available at: </w:t>
+      </w:r>
+      <w:hyperlink r:id="rId7" w:tgtFrame="_blank" w:history="1">
+        <w:r>
+          <w:rPr>
+            <w:rFonts w:ascii="Times New Roman" w:eastAsia="Times New Roman" w:hAnsi="Times New Roman" w:cs="Times New Roman"/>
+            <w:color w:val="0000FF"/>
+            <w:sz w:val="24"/>
+            <w:szCs w:val="24"/>
+            <w:u w:val="single"/>
+            <w:lang w:val="en-US"/>
+          </w:rPr>
+          <w:t>https://docs.docker.com/</w:t>
+        </w:r>
+      </w:hyperlink>
+      <w:r>
+        <w:rPr>
+          <w:rFonts w:ascii="Times New Roman" w:eastAsia="Times New Roman" w:hAnsi="Times New Roman" w:cs="Times New Roman"/>
+          <w:sz w:val="24"/>
+          <w:szCs w:val="24"/>
+          <w:lang w:val="en-US"/>
+        </w:rPr>
+        <w:t xml:space="preserve"> (Accessed: 13 November 2025).</w:t>
+      </w:r>
+    </w:p>
+    <w:p>
+      <w:pPr>
+        <w:spacing w:before="100" w:beforeAutospacing="1" w:after="100" w:afterAutospacing="1" w:line="240" w:lineRule="auto"/>
+        <w:rPr>
+          <w:rFonts w:ascii="Times New Roman" w:eastAsia="Times New Roman" w:hAnsi="Times New Roman" w:cs="Times New Roman"/>
+          <w:sz w:val="24"/>
+          <w:szCs w:val="24"/>
+          <w:lang w:val="en-US"/>
+        </w:rPr>
+      </w:pPr>
+      <w:r>
+        <w:rPr>
+          <w:rFonts w:ascii="Times New Roman" w:eastAsia="Times New Roman" w:hAnsi="Times New Roman" w:cs="Times New Roman"/>
+          <w:sz w:val="24"/>
+          <w:szCs w:val="24"/>
+          <w:lang w:val="en-US"/>
+        </w:rPr>
+        <w:t xml:space="preserve">GitHub (2025) </w:t>
+      </w:r>
+      <w:r>
+        <w:rPr>
+          <w:rFonts w:ascii="Times New Roman" w:eastAsia="Times New Roman" w:hAnsi="Times New Roman" w:cs="Times New Roman"/>
+          <w:i/>
+          <w:iCs/>
+          <w:sz w:val="24"/>
+          <w:szCs w:val="24"/>
+          <w:lang w:val="en-US"/>
+        </w:rPr>
+        <w:t>Workflows and actions reference</w:t>
+      </w:r>
+      <w:r>
+        <w:rPr>
+          <w:rFonts w:ascii="Times New Roman" w:eastAsia="Times New Roman" w:hAnsi="Times New Roman" w:cs="Times New Roman"/>
+          <w:sz w:val="24"/>
+          <w:szCs w:val="24"/>
+          <w:lang w:val="en-US"/>
+        </w:rPr>
+        <w:t xml:space="preserve"> [Online]. Available at: </w:t>
+      </w:r>
+      <w:hyperlink r:id="rId8" w:tgtFrame="_blank" w:history="1">
+        <w:r>
+          <w:rPr>
+            <w:rFonts w:ascii="Times New Roman" w:eastAsia="Times New Roman" w:hAnsi="Times New Roman" w:cs="Times New Roman"/>
+            <w:color w:val="0000FF"/>
+            <w:sz w:val="24"/>
+            <w:szCs w:val="24"/>
+            <w:u w:val="single"/>
+            <w:lang w:val="en-US"/>
+          </w:rPr>
+          <w:t>https://docs.github.com/en/actions/reference</w:t>
+        </w:r>
+      </w:hyperlink>
+      <w:r>
+        <w:rPr>
+          <w:rFonts w:ascii="Times New Roman" w:eastAsia="Times New Roman" w:hAnsi="Times New Roman" w:cs="Times New Roman"/>
+          <w:sz w:val="24"/>
+          <w:szCs w:val="24"/>
+          <w:lang w:val="en-US"/>
+        </w:rPr>
+        <w:t xml:space="preserve"> (Accessed: 13 November 2025).</w:t>
+      </w:r>
+    </w:p>
+    <w:p>
+      <w:pPr>
+        <w:spacing w:before="100" w:beforeAutospacing="1" w:after="100" w:afterAutospacing="1" w:line="240" w:lineRule="auto"/>
+        <w:rPr>
+          <w:rFonts w:ascii="Times New Roman" w:eastAsia="Times New Roman" w:hAnsi="Times New Roman" w:cs="Times New Roman"/>
+          <w:sz w:val="24"/>
+          <w:szCs w:val="24"/>
+          <w:lang w:val="en-US"/>
+        </w:rPr>
+      </w:pPr>
+      <w:r>
+        <w:rPr>
+          <w:rFonts w:ascii="Times New Roman" w:eastAsia="Times New Roman" w:hAnsi="Times New Roman" w:cs="Times New Roman"/>
+          <w:sz w:val="24"/>
+          <w:szCs w:val="24"/>
+          <w:lang w:val="en-US"/>
+        </w:rPr>
+        <w:t xml:space="preserve">Kim, G., Humble, J., </w:t>
+      </w:r>
+      <w:proofErr w:type="spellStart"/>
+      <w:r>
+        <w:rPr>
+          <w:rFonts w:ascii="Times New Roman" w:eastAsia="Times New Roman" w:hAnsi="Times New Roman" w:cs="Times New Roman"/>
+          <w:sz w:val="24"/>
+          <w:szCs w:val="24"/>
+          <w:lang w:val="en-US"/>
+        </w:rPr>
+        <w:t>Debois</w:t>
+      </w:r>
+      <w:proofErr w:type="spellEnd"/>
+      <w:r>
+        <w:rPr>
+          <w:rFonts w:ascii="Times New Roman" w:eastAsia="Times New Roman" w:hAnsi="Times New Roman" w:cs="Times New Roman"/>
+          <w:sz w:val="24"/>
+          <w:szCs w:val="24"/>
+          <w:lang w:val="en-US"/>
+        </w:rPr>
+        <w:t xml:space="preserve">, P. and Willis, J. (2016) </w:t>
+      </w:r>
+      <w:r>
+        <w:rPr>
+          <w:rFonts w:ascii="Times New Roman" w:eastAsia="Times New Roman" w:hAnsi="Times New Roman" w:cs="Times New Roman"/>
+          <w:i/>
+          <w:iCs/>
+          <w:sz w:val="24"/>
+          <w:szCs w:val="24"/>
+          <w:lang w:val="en-US"/>
+        </w:rPr>
+        <w:t xml:space="preserve">The DevOps Handbook: How to Create </w:t>
+      </w:r>
+      <w:proofErr w:type="gramStart"/>
+      <w:r>
+        <w:rPr>
+          <w:rFonts w:ascii="Times New Roman" w:eastAsia="Times New Roman" w:hAnsi="Times New Roman" w:cs="Times New Roman"/>
+          <w:i/>
+          <w:iCs/>
+          <w:sz w:val="24"/>
+          <w:szCs w:val="24"/>
+          <w:lang w:val="en-US"/>
+        </w:rPr>
+        <w:t>World-Class</w:t>
+      </w:r>
+      <w:proofErr w:type="gramEnd"/>
+      <w:r>
+        <w:rPr>
+          <w:rFonts w:ascii="Times New Roman" w:eastAsia="Times New Roman" w:hAnsi="Times New Roman" w:cs="Times New Roman"/>
+          <w:i/>
+          <w:iCs/>
+          <w:sz w:val="24"/>
+          <w:szCs w:val="24"/>
+          <w:lang w:val="en-US"/>
+        </w:rPr>
+        <w:t xml:space="preserve"> Agility, Reliability, and Security in Technology Organizations</w:t>
+      </w:r>
+      <w:r>
+        <w:rPr>
+          <w:rFonts w:ascii="Times New Roman" w:eastAsia="Times New Roman" w:hAnsi="Times New Roman" w:cs="Times New Roman"/>
+          <w:sz w:val="24"/>
+          <w:szCs w:val="24"/>
+          <w:lang w:val="en-US"/>
+        </w:rPr>
+        <w:t xml:space="preserve">. Portland: </w:t>
+      </w:r>
+      <w:proofErr w:type="gramStart"/>
+      <w:r>
+        <w:rPr>
+          <w:rFonts w:ascii="Times New Roman" w:eastAsia="Times New Roman" w:hAnsi="Times New Roman" w:cs="Times New Roman"/>
+          <w:sz w:val="24"/>
+          <w:szCs w:val="24"/>
+          <w:lang w:val="en-US"/>
+        </w:rPr>
+        <w:t>IT</w:t>
+      </w:r>
+      <w:proofErr w:type="gramEnd"/>
+      <w:r>
+        <w:rPr>
+          <w:rFonts w:ascii="Times New Roman" w:eastAsia="Times New Roman" w:hAnsi="Times New Roman" w:cs="Times New Roman"/>
+          <w:sz w:val="24"/>
+          <w:szCs w:val="24"/>
+          <w:lang w:val="en-US"/>
+        </w:rPr>
+        <w:t xml:space="preserve"> Revolution.</w:t>
+      </w:r>
+    </w:p>
+    <w:p>
+      <w:pPr>
+        <w:spacing w:before="100" w:beforeAutospacing="1" w:after="100" w:afterAutospacing="1" w:line="240" w:lineRule="auto"/>
+        <w:rPr>
+          <w:rFonts w:ascii="Times New Roman" w:eastAsia="Times New Roman" w:hAnsi="Times New Roman" w:cs="Times New Roman"/>
+          <w:sz w:val="24"/>
+          <w:szCs w:val="24"/>
+          <w:lang w:val="en-US"/>
+        </w:rPr>
+      </w:pPr>
+      <w:r>
+        <w:rPr>
+          <w:rFonts w:ascii="Times New Roman" w:eastAsia="Times New Roman" w:hAnsi="Times New Roman" w:cs="Times New Roman"/>
+          <w:sz w:val="24"/>
+          <w:szCs w:val="24"/>
+          <w:lang w:val="en-US"/>
+        </w:rPr>
+        <w:t xml:space="preserve">Render (2025) </w:t>
+      </w:r>
+      <w:r>
+        <w:rPr>
+          <w:rFonts w:ascii="Times New Roman" w:eastAsia="Times New Roman" w:hAnsi="Times New Roman" w:cs="Times New Roman"/>
+          <w:i/>
+          <w:iCs/>
+          <w:sz w:val="24"/>
+          <w:szCs w:val="24"/>
+          <w:lang w:val="en-US"/>
+        </w:rPr>
+        <w:t>Render Documentation</w:t>
+      </w:r>
+      <w:r>
+        <w:rPr>
+          <w:rFonts w:ascii="Times New Roman" w:eastAsia="Times New Roman" w:hAnsi="Times New Roman" w:cs="Times New Roman"/>
+          <w:sz w:val="24"/>
+          <w:szCs w:val="24"/>
+          <w:lang w:val="en-US"/>
+        </w:rPr>
+        <w:t xml:space="preserve"> [Online]. Available at: </w:t>
+      </w:r>
+      <w:hyperlink r:id="rId9" w:tgtFrame="_blank" w:history="1">
+        <w:r>
+          <w:rPr>
+            <w:rFonts w:ascii="Times New Roman" w:eastAsia="Times New Roman" w:hAnsi="Times New Roman" w:cs="Times New Roman"/>
+            <w:color w:val="0000FF"/>
+            <w:sz w:val="24"/>
+            <w:szCs w:val="24"/>
+            <w:u w:val="single"/>
+            <w:lang w:val="en-US"/>
+          </w:rPr>
+          <w:t>https://render.com/docs</w:t>
+        </w:r>
+      </w:hyperlink>
+      <w:r>
+        <w:rPr>
+          <w:rFonts w:ascii="Times New Roman" w:eastAsia="Times New Roman" w:hAnsi="Times New Roman" w:cs="Times New Roman"/>
+          <w:sz w:val="24"/>
+          <w:szCs w:val="24"/>
+          <w:lang w:val="en-US"/>
+        </w:rPr>
+        <w:t xml:space="preserve"> (Accessed: 13 November 2025).</w:t>
+      </w:r>
+    </w:p>
+    <w:p>
+      <w:pPr>
+        <w:spacing w:before="100" w:beforeAutospacing="1" w:after="100" w:afterAutospacing="1" w:line="240" w:lineRule="auto"/>
+        <w:rPr>
+          <w:rFonts w:ascii="Times New Roman" w:eastAsia="Times New Roman" w:hAnsi="Times New Roman" w:cs="Times New Roman"/>
+          <w:sz w:val="24"/>
+          <w:szCs w:val="24"/>
+          <w:lang w:val="en-US"/>
+        </w:rPr>
+      </w:pPr>
+      <w:proofErr w:type="spellStart"/>
+      <w:r>
+        <w:rPr>
+          <w:rFonts w:ascii="Times New Roman" w:eastAsia="Times New Roman" w:hAnsi="Times New Roman" w:cs="Times New Roman"/>
+          <w:sz w:val="24"/>
+          <w:szCs w:val="24"/>
+          <w:lang w:val="en-US"/>
+        </w:rPr>
+        <w:t>WhiteNoise</w:t>
+      </w:r>
+      <w:proofErr w:type="spellEnd"/>
+      <w:r>
+        <w:rPr>
+          <w:rFonts w:ascii="Times New Roman" w:eastAsia="Times New Roman" w:hAnsi="Times New Roman" w:cs="Times New Roman"/>
+          <w:sz w:val="24"/>
+          <w:szCs w:val="24"/>
+          <w:lang w:val="en-US"/>
+        </w:rPr>
+        <w:t xml:space="preserve"> (2025) </w:t>
+      </w:r>
+      <w:proofErr w:type="spellStart"/>
+      <w:r>
+        <w:rPr>
+          <w:rFonts w:ascii="Times New Roman" w:eastAsia="Times New Roman" w:hAnsi="Times New Roman" w:cs="Times New Roman"/>
+          <w:i/>
+          <w:iCs/>
+          <w:sz w:val="24"/>
+          <w:szCs w:val="24"/>
+          <w:lang w:val="en-US"/>
+        </w:rPr>
+        <w:t>WhiteNoise</w:t>
+      </w:r>
+      <w:proofErr w:type="spellEnd"/>
+      <w:r>
+        <w:rPr>
+          <w:rFonts w:ascii="Times New Roman" w:eastAsia="Times New Roman" w:hAnsi="Times New Roman" w:cs="Times New Roman"/>
+          <w:i/>
+          <w:iCs/>
+          <w:sz w:val="24"/>
+          <w:szCs w:val="24"/>
+          <w:lang w:val="en-US"/>
+        </w:rPr>
+        <w:t xml:space="preserve"> 6.11.0 Documentation</w:t>
+      </w:r>
+      <w:r>
+        <w:rPr>
+          <w:rFonts w:ascii="Times New Roman" w:eastAsia="Times New Roman" w:hAnsi="Times New Roman" w:cs="Times New Roman"/>
+          <w:sz w:val="24"/>
+          <w:szCs w:val="24"/>
+          <w:lang w:val="en-US"/>
+        </w:rPr>
+        <w:t xml:space="preserve"> [Online]. Available at: </w:t>
+      </w:r>
+      <w:hyperlink r:id="rId10" w:tgtFrame="_blank" w:history="1">
+        <w:r>
+          <w:rPr>
+            <w:rFonts w:ascii="Times New Roman" w:eastAsia="Times New Roman" w:hAnsi="Times New Roman" w:cs="Times New Roman"/>
+            <w:color w:val="0000FF"/>
+            <w:sz w:val="24"/>
+            <w:szCs w:val="24"/>
+            <w:u w:val="single"/>
+            <w:lang w:val="en-US"/>
+          </w:rPr>
+          <w:t>https://whitenoise.readthedocs.io/</w:t>
+        </w:r>
+      </w:hyperlink>
+      <w:r>
+        <w:rPr>
+          <w:rFonts w:ascii="Times New Roman" w:eastAsia="Times New Roman" w:hAnsi="Times New Roman" w:cs="Times New Roman"/>
+          <w:sz w:val="24"/>
+          <w:szCs w:val="24"/>
+          <w:lang w:val="en-US"/>
+        </w:rPr>
+        <w:t xml:space="preserve"> (Accessed: 13 November 2025).</w:t>
+      </w:r>
+    </w:p>
+    <w:p>
+      <w:bookmarkStart w:id="0" w:name="_GoBack"/>
+      <w:bookmarkEnd w:id="0"/>
+    </w:p>
     <w:sectPr>
       <w:pgSz w:w="11906" w:h="16838"/>
       <w:pgMar w:top="1440" w:right="1440" w:bottom="1440" w:left="1440" w:header="720" w:footer="720" w:gutter="0"/>
@@ -9678,6 +10132,18 @@
     <w:basedOn w:val="DefaultParagraphFont"/>
     <w:rsid w:val="005B7ACB"/>
   </w:style>
+  <w:style w:type="character" w:styleId="Hyperlink">
+    <w:name w:val="Hyperlink"/>
+    <w:basedOn w:val="DefaultParagraphFont"/>
+    <w:uiPriority w:val="99"/>
+    <w:semiHidden/>
+    <w:unhideWhenUsed/>
+    <w:rsid w:val="00101414"/>
+    <w:rPr>
+      <w:color w:val="0000FF"/>
+      <w:u w:val="single"/>
+    </w:rPr>
+  </w:style>
 </w:styles>
 </file>
 

</xml_diff>